<commit_message>
Arreglo errores de ortografía
</commit_message>
<xml_diff>
--- a/Ficha Perfil Puestos IT.docx
+++ b/Ficha Perfil Puestos IT.docx
@@ -670,7 +670,15 @@
                 <w:sz w:val="18"/>
                 <w:szCs w:val="18"/>
               </w:rPr>
-              <w:t>del usuario los usuarios.</w:t>
+              <w:t>de</w:t>
+            </w:r>
+            <w:r>
+              <w:rPr>
+                <w:rFonts w:ascii="Arial" w:hAnsi="Arial" w:cs="Arial"/>
+                <w:sz w:val="18"/>
+                <w:szCs w:val="18"/>
+              </w:rPr>
+              <w:t xml:space="preserve"> los usuarios.</w:t>
             </w:r>
           </w:p>
           <w:p>
@@ -722,7 +730,7 @@
                 <w:sz w:val="18"/>
                 <w:szCs w:val="18"/>
               </w:rPr>
-              <w:t>Diseñar el modelo de datos que sustentará la nueva aplicación.</w:t>
+              <w:t>Elaborar la documentación correspondiente para programación y controlar su desarrollo.</w:t>
             </w:r>
           </w:p>
           <w:p>
@@ -748,7 +756,7 @@
                 <w:sz w:val="18"/>
                 <w:szCs w:val="18"/>
               </w:rPr>
-              <w:t>Elaborar la documentación correspondiente para programación y controlar su desarrollo.</w:t>
+              <w:t>Intervenir en el proceso de control de calidad, interactuando con el área que define el desarrollo y diseñando escenarios de prueba junto con los usuarios.</w:t>
             </w:r>
           </w:p>
           <w:p>
@@ -761,7 +769,6 @@
               <w:autoSpaceDN w:val="0"/>
               <w:adjustRightInd w:val="0"/>
               <w:spacing w:line="240" w:lineRule="auto"/>
-              <w:jc w:val="left"/>
               <w:rPr>
                 <w:rFonts w:ascii="Arial" w:hAnsi="Arial" w:cs="Arial"/>
                 <w:sz w:val="18"/>
@@ -774,7 +781,15 @@
                 <w:sz w:val="18"/>
                 <w:szCs w:val="18"/>
               </w:rPr>
-              <w:t>Intervenir en el proceso de control de calidad, interactuando con el área que define el desarrollo y diseñando escenarios de prueba junto con los usuarios.</w:t>
+              <w:t>Desarro</w:t>
+            </w:r>
+            <w:r>
+              <w:rPr>
+                <w:rFonts w:ascii="Arial" w:hAnsi="Arial" w:cs="Arial"/>
+                <w:sz w:val="18"/>
+                <w:szCs w:val="18"/>
+              </w:rPr>
+              <w:t>llar las pruebas individuales.</w:t>
             </w:r>
           </w:p>
           <w:p>
@@ -799,7 +814,7 @@
                 <w:sz w:val="18"/>
                 <w:szCs w:val="18"/>
               </w:rPr>
-              <w:t>Desarro</w:t>
+              <w:t>Llevar a cabo la programación</w:t>
             </w:r>
             <w:r>
               <w:rPr>
@@ -807,7 +822,31 @@
                 <w:sz w:val="18"/>
                 <w:szCs w:val="18"/>
               </w:rPr>
-              <w:t>llar las pruebas individuales.</w:t>
+              <w:t xml:space="preserve"> en PHP 5.0 o JavaS</w:t>
+            </w:r>
+            <w:r>
+              <w:rPr>
+                <w:rFonts w:ascii="Arial" w:hAnsi="Arial" w:cs="Arial"/>
+                <w:sz w:val="18"/>
+                <w:szCs w:val="18"/>
+              </w:rPr>
+              <w:t>crip</w:t>
+            </w:r>
+            <w:r>
+              <w:rPr>
+                <w:rFonts w:ascii="Arial" w:hAnsi="Arial" w:cs="Arial"/>
+                <w:sz w:val="18"/>
+                <w:szCs w:val="18"/>
+              </w:rPr>
+              <w:t>t</w:t>
+            </w:r>
+            <w:r>
+              <w:rPr>
+                <w:rFonts w:ascii="Arial" w:hAnsi="Arial" w:cs="Arial"/>
+                <w:sz w:val="18"/>
+                <w:szCs w:val="18"/>
+              </w:rPr>
+              <w:t>, prueba y mantenimiento de los sistemas de información que le sean encomendados.</w:t>
             </w:r>
           </w:p>
           <w:p>
@@ -832,23 +871,7 @@
                 <w:sz w:val="18"/>
                 <w:szCs w:val="18"/>
               </w:rPr>
-              <w:t xml:space="preserve"> Llevar a cabo la programación</w:t>
-            </w:r>
-            <w:r>
-              <w:rPr>
-                <w:rFonts w:ascii="Arial" w:hAnsi="Arial" w:cs="Arial"/>
-                <w:sz w:val="18"/>
-                <w:szCs w:val="18"/>
-              </w:rPr>
-              <w:t xml:space="preserve"> en PHP 5.0 o Javascrip</w:t>
-            </w:r>
-            <w:r>
-              <w:rPr>
-                <w:rFonts w:ascii="Arial" w:hAnsi="Arial" w:cs="Arial"/>
-                <w:sz w:val="18"/>
-                <w:szCs w:val="18"/>
-              </w:rPr>
-              <w:t>, prueba y mantenimiento de los sistemas de información que le sean encomendados.</w:t>
+              <w:t>Documentar adecuadamente los programas desarrollados.</w:t>
             </w:r>
           </w:p>
           <w:p>
@@ -873,7 +896,23 @@
                 <w:sz w:val="18"/>
                 <w:szCs w:val="18"/>
               </w:rPr>
-              <w:t>Documentar adecuadamente los programas desarrollados.</w:t>
+              <w:t>Colaborar en la confección de m</w:t>
+            </w:r>
+            <w:r>
+              <w:rPr>
+                <w:rFonts w:ascii="Arial" w:hAnsi="Arial" w:cs="Arial"/>
+                <w:sz w:val="18"/>
+                <w:szCs w:val="18"/>
+              </w:rPr>
+              <w:t>anuales de usuarios</w:t>
+            </w:r>
+            <w:r>
+              <w:rPr>
+                <w:rFonts w:ascii="Arial" w:hAnsi="Arial" w:cs="Arial"/>
+                <w:sz w:val="18"/>
+                <w:szCs w:val="18"/>
+              </w:rPr>
+              <w:t>.</w:t>
             </w:r>
           </w:p>
           <w:p>
@@ -887,47 +926,6 @@
               <w:adjustRightInd w:val="0"/>
               <w:spacing w:line="240" w:lineRule="auto"/>
               <w:rPr>
-                <w:rFonts w:ascii="Arial" w:hAnsi="Arial" w:cs="Arial"/>
-                <w:sz w:val="18"/>
-                <w:szCs w:val="18"/>
-              </w:rPr>
-            </w:pPr>
-            <w:r>
-              <w:rPr>
-                <w:rFonts w:ascii="Arial" w:hAnsi="Arial" w:cs="Arial"/>
-                <w:sz w:val="18"/>
-                <w:szCs w:val="18"/>
-              </w:rPr>
-              <w:t>Colaborar en la confección de m</w:t>
-            </w:r>
-            <w:r>
-              <w:rPr>
-                <w:rFonts w:ascii="Arial" w:hAnsi="Arial" w:cs="Arial"/>
-                <w:sz w:val="18"/>
-                <w:szCs w:val="18"/>
-              </w:rPr>
-              <w:t>anuales de usuarios</w:t>
-            </w:r>
-            <w:r>
-              <w:rPr>
-                <w:rFonts w:ascii="Arial" w:hAnsi="Arial" w:cs="Arial"/>
-                <w:sz w:val="18"/>
-                <w:szCs w:val="18"/>
-              </w:rPr>
-              <w:t>.</w:t>
-            </w:r>
-          </w:p>
-          <w:p>
-            <w:pPr>
-              <w:numPr>
-                <w:ilvl w:val="0"/>
-                <w:numId w:val="1"/>
-              </w:numPr>
-              <w:autoSpaceDE w:val="0"/>
-              <w:autoSpaceDN w:val="0"/>
-              <w:adjustRightInd w:val="0"/>
-              <w:spacing w:line="240" w:lineRule="auto"/>
-              <w:rPr>
                 <w:rFonts w:cs="Arial"/>
                 <w:sz w:val="16"/>
                 <w:szCs w:val="16"/>
@@ -1036,13 +1034,7 @@
               <w:rPr>
                 <w:rFonts w:ascii="Arial" w:eastAsia="Batang" w:hAnsi="Arial" w:cs="Arial"/>
               </w:rPr>
-              <w:t>fijada</w:t>
-            </w:r>
-            <w:r>
-              <w:rPr>
-                <w:rFonts w:ascii="Arial" w:eastAsia="Batang" w:hAnsi="Arial" w:cs="Arial"/>
-              </w:rPr>
-              <w:t>s</w:t>
+              <w:t>fijados</w:t>
             </w:r>
             <w:r>
               <w:rPr>
@@ -1383,71 +1375,78 @@
               </w:rPr>
               <w:t>que soporte SOA / SOAP</w:t>
             </w:r>
+            <w:r>
+              <w:rPr>
+                <w:rFonts w:ascii="Arial" w:eastAsia="Batang" w:hAnsi="Arial" w:cs="Arial"/>
+                <w:lang w:val="es-ES"/>
+              </w:rPr>
+              <w:t>, Lenguaje de desarrollo PHP 5.0</w:t>
+            </w:r>
+            <w:r>
+              <w:rPr>
+                <w:rFonts w:ascii="Arial" w:eastAsia="Batang" w:hAnsi="Arial" w:cs="Arial"/>
+                <w:lang w:val="es-ES"/>
+              </w:rPr>
+              <w:t xml:space="preserve"> </w:t>
+            </w:r>
+            <w:r>
+              <w:rPr>
+                <w:rFonts w:ascii="Arial" w:eastAsia="Batang" w:hAnsi="Arial" w:cs="Arial"/>
+                <w:lang w:val="es-ES"/>
+              </w:rPr>
+              <w:t>/</w:t>
+            </w:r>
+            <w:r>
+              <w:rPr>
+                <w:rFonts w:ascii="Arial" w:eastAsia="Batang" w:hAnsi="Arial" w:cs="Arial"/>
+                <w:lang w:val="es-ES"/>
+              </w:rPr>
+              <w:t xml:space="preserve"> </w:t>
+            </w:r>
+            <w:r>
+              <w:rPr>
+                <w:rFonts w:ascii="Arial" w:eastAsia="Batang" w:hAnsi="Arial" w:cs="Arial"/>
+                <w:lang w:val="es-ES"/>
+              </w:rPr>
+              <w:t>J</w:t>
+            </w:r>
+            <w:r>
+              <w:rPr>
+                <w:rFonts w:ascii="Arial" w:eastAsia="Batang" w:hAnsi="Arial" w:cs="Arial"/>
+                <w:lang w:val="es-ES"/>
+              </w:rPr>
+              <w:t>avaS</w:t>
+            </w:r>
+            <w:r>
+              <w:rPr>
+                <w:rFonts w:ascii="Arial" w:eastAsia="Batang" w:hAnsi="Arial" w:cs="Arial"/>
+                <w:lang w:val="es-ES"/>
+              </w:rPr>
+              <w:t>cript, Motor de Base de Datos S</w:t>
+            </w:r>
+            <w:r>
+              <w:rPr>
+                <w:rFonts w:ascii="Arial" w:eastAsia="Batang" w:hAnsi="Arial" w:cs="Arial"/>
+                <w:lang w:val="es-ES"/>
+              </w:rPr>
+              <w:t>QL</w:t>
+            </w:r>
+            <w:r>
+              <w:rPr>
+                <w:rFonts w:ascii="Arial" w:eastAsia="Batang" w:hAnsi="Arial" w:cs="Arial"/>
+                <w:lang w:val="es-ES"/>
+              </w:rPr>
+              <w:t xml:space="preserve"> Server 2008</w:t>
+            </w:r>
+            <w:r>
+              <w:rPr>
+                <w:rFonts w:ascii="Arial" w:eastAsia="Batang" w:hAnsi="Arial" w:cs="Arial"/>
+                <w:lang w:val="es-ES"/>
+              </w:rPr>
+              <w:t xml:space="preserve"> o MySQL</w:t>
+            </w:r>
             <w:bookmarkStart w:id="0" w:name="_GoBack"/>
             <w:bookmarkEnd w:id="0"/>
-            <w:r>
-              <w:rPr>
-                <w:rFonts w:ascii="Arial" w:eastAsia="Batang" w:hAnsi="Arial" w:cs="Arial"/>
-                <w:lang w:val="es-ES"/>
-              </w:rPr>
-              <w:t>, Lenguaje de desarrollo PHP 5.0</w:t>
-            </w:r>
-            <w:r>
-              <w:rPr>
-                <w:rFonts w:ascii="Arial" w:eastAsia="Batang" w:hAnsi="Arial" w:cs="Arial"/>
-                <w:lang w:val="es-ES"/>
-              </w:rPr>
-              <w:t xml:space="preserve"> </w:t>
-            </w:r>
-            <w:r>
-              <w:rPr>
-                <w:rFonts w:ascii="Arial" w:eastAsia="Batang" w:hAnsi="Arial" w:cs="Arial"/>
-                <w:lang w:val="es-ES"/>
-              </w:rPr>
-              <w:t>/</w:t>
-            </w:r>
-            <w:r>
-              <w:rPr>
-                <w:rFonts w:ascii="Arial" w:eastAsia="Batang" w:hAnsi="Arial" w:cs="Arial"/>
-                <w:lang w:val="es-ES"/>
-              </w:rPr>
-              <w:t xml:space="preserve"> </w:t>
-            </w:r>
-            <w:r>
-              <w:rPr>
-                <w:rFonts w:ascii="Arial" w:eastAsia="Batang" w:hAnsi="Arial" w:cs="Arial"/>
-                <w:lang w:val="es-ES"/>
-              </w:rPr>
-              <w:t>J</w:t>
-            </w:r>
-            <w:r>
-              <w:rPr>
-                <w:rFonts w:ascii="Arial" w:eastAsia="Batang" w:hAnsi="Arial" w:cs="Arial"/>
-                <w:lang w:val="es-ES"/>
-              </w:rPr>
-              <w:t>avas</w:t>
-            </w:r>
-            <w:r>
-              <w:rPr>
-                <w:rFonts w:ascii="Arial" w:eastAsia="Batang" w:hAnsi="Arial" w:cs="Arial"/>
-                <w:lang w:val="es-ES"/>
-              </w:rPr>
-              <w:t>cript, Motor de Base de Datos S</w:t>
-            </w:r>
-            <w:r>
-              <w:rPr>
-                <w:rFonts w:ascii="Arial" w:eastAsia="Batang" w:hAnsi="Arial" w:cs="Arial"/>
-                <w:lang w:val="es-ES"/>
-              </w:rPr>
-              <w:t>QL</w:t>
-            </w:r>
-            <w:r>
-              <w:rPr>
-                <w:rFonts w:ascii="Arial" w:eastAsia="Batang" w:hAnsi="Arial" w:cs="Arial"/>
-                <w:lang w:val="es-ES"/>
-              </w:rPr>
-              <w:t xml:space="preserve"> Server 2008</w:t>
-            </w:r>
             <w:r>
               <w:rPr>
                 <w:rFonts w:ascii="Arial" w:eastAsia="Batang" w:hAnsi="Arial" w:cs="Arial"/>
@@ -2745,7 +2744,37 @@
               <w:rPr>
                 <w:rFonts w:ascii="Arial" w:eastAsia="Batang" w:hAnsi="Arial" w:cs="Arial"/>
               </w:rPr>
-              <w:t>- Compilar los programas en el lenguaje que corresponda.</w:t>
+              <w:t>- E</w:t>
+            </w:r>
+            <w:r>
+              <w:rPr>
+                <w:rFonts w:ascii="Arial" w:hAnsi="Arial" w:cs="Arial"/>
+                <w:color w:val="000000"/>
+                <w:shd w:val="clear" w:color="auto" w:fill="FFFFFF"/>
+              </w:rPr>
+              <w:t>jecutar, mantener, operar y asegurar el correcto funcionamiento de</w:t>
+            </w:r>
+            <w:r>
+              <w:rPr>
+                <w:rFonts w:ascii="Arial" w:hAnsi="Arial" w:cs="Arial"/>
+                <w:color w:val="000000"/>
+                <w:shd w:val="clear" w:color="auto" w:fill="FFFFFF"/>
+              </w:rPr>
+              <w:t>l</w:t>
+            </w:r>
+            <w:r>
+              <w:rPr>
+                <w:rFonts w:ascii="Arial" w:hAnsi="Arial" w:cs="Arial"/>
+                <w:color w:val="000000"/>
+                <w:shd w:val="clear" w:color="auto" w:fill="FFFFFF"/>
+              </w:rPr>
+              <w:t xml:space="preserve"> sistema informático</w:t>
+            </w:r>
+            <w:r>
+              <w:rPr>
+                <w:rFonts w:ascii="Arial" w:eastAsia="Batang" w:hAnsi="Arial" w:cs="Arial"/>
+              </w:rPr>
+              <w:t>.</w:t>
             </w:r>
           </w:p>
         </w:tc>
@@ -3170,7 +3199,13 @@
               <w:rPr>
                 <w:rFonts w:ascii="Tahoma" w:hAnsi="Tahoma" w:cs="Tahoma"/>
               </w:rPr>
-              <w:t>infraestructura y networking</w:t>
+              <w:t xml:space="preserve">infraestructura y </w:t>
+            </w:r>
+            <w:r>
+              <w:rPr>
+                <w:rFonts w:ascii="Tahoma" w:hAnsi="Tahoma" w:cs="Tahoma"/>
+              </w:rPr>
+              <w:t>redes</w:t>
             </w:r>
             <w:r>
               <w:rPr>

</xml_diff>

<commit_message>
Algunas correcciones en responsabilidades del Analista programador
</commit_message>
<xml_diff>
--- a/Ficha Perfil Puestos IT.docx
+++ b/Ficha Perfil Puestos IT.docx
@@ -623,6 +623,7 @@
               <w:autoSpaceDN w:val="0"/>
               <w:adjustRightInd w:val="0"/>
               <w:spacing w:line="240" w:lineRule="auto"/>
+              <w:ind w:left="345"/>
               <w:jc w:val="left"/>
               <w:rPr>
                 <w:rFonts w:ascii="Arial" w:hAnsi="Arial" w:cs="Arial"/>
@@ -649,6 +650,7 @@
               <w:autoSpaceDN w:val="0"/>
               <w:adjustRightInd w:val="0"/>
               <w:spacing w:line="240" w:lineRule="auto"/>
+              <w:ind w:left="345"/>
               <w:jc w:val="left"/>
               <w:rPr>
                 <w:rFonts w:ascii="Arial" w:hAnsi="Arial" w:cs="Arial"/>
@@ -691,6 +693,7 @@
               <w:autoSpaceDN w:val="0"/>
               <w:adjustRightInd w:val="0"/>
               <w:spacing w:line="240" w:lineRule="auto"/>
+              <w:ind w:left="345"/>
               <w:jc w:val="left"/>
               <w:rPr>
                 <w:rFonts w:ascii="Arial" w:hAnsi="Arial" w:cs="Arial"/>
@@ -717,6 +720,7 @@
               <w:autoSpaceDN w:val="0"/>
               <w:adjustRightInd w:val="0"/>
               <w:spacing w:line="240" w:lineRule="auto"/>
+              <w:ind w:left="345"/>
               <w:jc w:val="left"/>
               <w:rPr>
                 <w:rFonts w:ascii="Arial" w:hAnsi="Arial" w:cs="Arial"/>
@@ -743,6 +747,7 @@
               <w:autoSpaceDN w:val="0"/>
               <w:adjustRightInd w:val="0"/>
               <w:spacing w:line="240" w:lineRule="auto"/>
+              <w:ind w:left="345"/>
               <w:jc w:val="left"/>
               <w:rPr>
                 <w:rFonts w:ascii="Arial" w:hAnsi="Arial" w:cs="Arial"/>
@@ -769,6 +774,7 @@
               <w:autoSpaceDN w:val="0"/>
               <w:adjustRightInd w:val="0"/>
               <w:spacing w:line="240" w:lineRule="auto"/>
+              <w:ind w:left="345"/>
               <w:rPr>
                 <w:rFonts w:ascii="Arial" w:hAnsi="Arial" w:cs="Arial"/>
                 <w:sz w:val="18"/>
@@ -802,6 +808,7 @@
               <w:autoSpaceDN w:val="0"/>
               <w:adjustRightInd w:val="0"/>
               <w:spacing w:line="240" w:lineRule="auto"/>
+              <w:ind w:left="345"/>
               <w:rPr>
                 <w:rFonts w:ascii="Arial" w:hAnsi="Arial" w:cs="Arial"/>
                 <w:sz w:val="18"/>
@@ -859,6 +866,7 @@
               <w:autoSpaceDN w:val="0"/>
               <w:adjustRightInd w:val="0"/>
               <w:spacing w:line="240" w:lineRule="auto"/>
+              <w:ind w:left="345"/>
               <w:rPr>
                 <w:rFonts w:ascii="Arial" w:hAnsi="Arial" w:cs="Arial"/>
                 <w:sz w:val="18"/>
@@ -884,6 +892,7 @@
               <w:autoSpaceDN w:val="0"/>
               <w:adjustRightInd w:val="0"/>
               <w:spacing w:line="240" w:lineRule="auto"/>
+              <w:ind w:left="345"/>
               <w:rPr>
                 <w:rFonts w:ascii="Arial" w:hAnsi="Arial" w:cs="Arial"/>
                 <w:sz w:val="18"/>
@@ -925,10 +934,11 @@
               <w:autoSpaceDN w:val="0"/>
               <w:adjustRightInd w:val="0"/>
               <w:spacing w:line="240" w:lineRule="auto"/>
-              <w:rPr>
-                <w:rFonts w:cs="Arial"/>
-                <w:sz w:val="16"/>
-                <w:szCs w:val="16"/>
+              <w:ind w:left="345"/>
+              <w:rPr>
+                <w:rFonts w:ascii="Arial" w:hAnsi="Arial" w:cs="Arial"/>
+                <w:sz w:val="18"/>
+                <w:szCs w:val="18"/>
               </w:rPr>
             </w:pPr>
             <w:r>
@@ -1194,15 +1204,47 @@
               <w:autoSpaceDN w:val="0"/>
               <w:adjustRightInd w:val="0"/>
               <w:spacing w:line="276" w:lineRule="auto"/>
-              <w:rPr>
-                <w:rFonts w:ascii="Arial" w:hAnsi="Arial" w:cs="Arial"/>
-              </w:rPr>
-            </w:pPr>
-            <w:r>
-              <w:rPr>
-                <w:rFonts w:ascii="Arial" w:hAnsi="Arial" w:cs="Arial"/>
-              </w:rPr>
-              <w:t>Título universitario de grado correspondiente a carrera de duración no inferior a CUATRO (4) años, vinculado a l</w:t>
+              <w:ind w:left="0"/>
+              <w:jc w:val="left"/>
+              <w:rPr>
+                <w:rFonts w:ascii="Arial" w:hAnsi="Arial" w:cs="Arial"/>
+              </w:rPr>
+            </w:pPr>
+            <w:r>
+              <w:rPr>
+                <w:rFonts w:ascii="Arial" w:hAnsi="Arial" w:cs="Arial"/>
+              </w:rPr>
+              <w:t>Título universitario</w:t>
+            </w:r>
+            <w:r>
+              <w:rPr>
+                <w:rFonts w:ascii="Arial" w:hAnsi="Arial" w:cs="Arial"/>
+              </w:rPr>
+              <w:t xml:space="preserve"> correspondiente a carrera</w:t>
+            </w:r>
+            <w:r>
+              <w:rPr>
+                <w:rFonts w:ascii="Arial" w:hAnsi="Arial" w:cs="Arial"/>
+              </w:rPr>
+              <w:t>s</w:t>
+            </w:r>
+            <w:r>
+              <w:rPr>
+                <w:rFonts w:ascii="Arial" w:hAnsi="Arial" w:cs="Arial"/>
+              </w:rPr>
+              <w:t xml:space="preserve"> </w:t>
+            </w:r>
+            <w:r>
+              <w:rPr>
+                <w:rFonts w:ascii="Arial" w:hAnsi="Arial" w:cs="Arial"/>
+              </w:rPr>
+              <w:t>vinculadas</w:t>
+            </w:r>
+            <w:r>
+              <w:rPr>
+                <w:rFonts w:ascii="Arial" w:hAnsi="Arial" w:cs="Arial"/>
+              </w:rPr>
+              <w:t xml:space="preserve"> a l</w:t>
             </w:r>
             <w:r>
               <w:rPr>
@@ -1223,15 +1265,17 @@
               <w:autoSpaceDN w:val="0"/>
               <w:adjustRightInd w:val="0"/>
               <w:spacing w:line="276" w:lineRule="auto"/>
-              <w:rPr>
-                <w:rFonts w:ascii="Arial" w:hAnsi="Arial" w:cs="Arial"/>
-              </w:rPr>
-            </w:pPr>
-            <w:r>
-              <w:rPr>
-                <w:rFonts w:ascii="Arial" w:hAnsi="Arial" w:cs="Arial"/>
-              </w:rPr>
-              <w:t>Título mínimo requerido: Licenciatura en Sistemas, Licenciatura en Informática, Ingeniería en Sistemas o en Informática u otras carreras de grado relacionadas con la Informática y las Telecomunicaciones.</w:t>
+              <w:ind w:left="0"/>
+              <w:jc w:val="left"/>
+              <w:rPr>
+                <w:rFonts w:ascii="Arial" w:hAnsi="Arial" w:cs="Arial"/>
+              </w:rPr>
+            </w:pPr>
+            <w:r>
+              <w:rPr>
+                <w:rFonts w:ascii="Arial" w:hAnsi="Arial" w:cs="Arial"/>
+              </w:rPr>
+              <w:t>Título requerido: Licenciatura en Sistemas, Licenciatura en Informática, Ingeniería en Sistemas o en Informática u otras carreras de grado relacionadas con la Informática y las Telecomunicaciones.</w:t>
             </w:r>
           </w:p>
           <w:p>
@@ -1312,7 +1356,8 @@
                 <w:numId w:val="2"/>
               </w:numPr>
               <w:spacing w:line="276" w:lineRule="auto"/>
-              <w:ind w:left="601" w:hanging="283"/>
+              <w:ind w:left="203" w:hanging="203"/>
+              <w:jc w:val="left"/>
               <w:rPr>
                 <w:rFonts w:ascii="Arial" w:eastAsia="Batang" w:hAnsi="Arial" w:cs="Arial"/>
                 <w:lang w:val="es-ES"/>
@@ -1334,7 +1379,8 @@
                 <w:numId w:val="2"/>
               </w:numPr>
               <w:spacing w:line="276" w:lineRule="auto"/>
-              <w:ind w:left="601" w:hanging="283"/>
+              <w:ind w:left="203" w:hanging="203"/>
+              <w:jc w:val="left"/>
               <w:rPr>
                 <w:rFonts w:eastAsia="Batang" w:cs="Arial"/>
                 <w:lang w:val="es-ES"/>
@@ -1443,17 +1489,8 @@
                 <w:rFonts w:ascii="Arial" w:eastAsia="Batang" w:hAnsi="Arial" w:cs="Arial"/>
                 <w:lang w:val="es-ES"/>
               </w:rPr>
-              <w:t xml:space="preserve"> o </w:t>
-            </w:r>
-            <w:proofErr w:type="spellStart"/>
-            <w:r>
-              <w:rPr>
-                <w:rFonts w:ascii="Arial" w:eastAsia="Batang" w:hAnsi="Arial" w:cs="Arial"/>
-                <w:lang w:val="es-ES"/>
-              </w:rPr>
-              <w:t>MySQL</w:t>
-            </w:r>
-            <w:proofErr w:type="spellEnd"/>
+              <w:t xml:space="preserve"> o MySQL</w:t>
+            </w:r>
             <w:r>
               <w:rPr>
                 <w:rFonts w:ascii="Arial" w:eastAsia="Batang" w:hAnsi="Arial" w:cs="Arial"/>
@@ -1538,27 +1575,19 @@
               <w:autoSpaceDN w:val="0"/>
               <w:adjustRightInd w:val="0"/>
               <w:spacing w:line="240" w:lineRule="auto"/>
-              <w:rPr>
-                <w:rFonts w:ascii="Arial" w:hAnsi="Arial" w:cs="Arial"/>
-              </w:rPr>
-            </w:pPr>
-            <w:proofErr w:type="spellStart"/>
+              <w:ind w:left="0"/>
+              <w:jc w:val="left"/>
+              <w:rPr>
+                <w:rFonts w:ascii="Arial" w:hAnsi="Arial" w:cs="Arial"/>
+              </w:rPr>
+            </w:pPr>
             <w:r>
               <w:rPr>
                 <w:rFonts w:ascii="Arial" w:hAnsi="Arial" w:cs="Arial"/>
                 <w:b/>
                 <w:bCs/>
               </w:rPr>
-              <w:t>Proactividad</w:t>
-            </w:r>
-            <w:proofErr w:type="spellEnd"/>
-            <w:r>
-              <w:rPr>
-                <w:rFonts w:ascii="Arial" w:hAnsi="Arial" w:cs="Arial"/>
-                <w:b/>
-                <w:bCs/>
-              </w:rPr>
-              <w:t xml:space="preserve">: </w:t>
+              <w:t xml:space="preserve">Proactividad: </w:t>
             </w:r>
             <w:r>
               <w:rPr>
@@ -1591,6 +1620,8 @@
               <w:autoSpaceDN w:val="0"/>
               <w:adjustRightInd w:val="0"/>
               <w:spacing w:line="240" w:lineRule="auto"/>
+              <w:ind w:left="0"/>
+              <w:jc w:val="left"/>
               <w:rPr>
                 <w:rFonts w:eastAsia="Batang" w:cs="Arial"/>
                 <w:sz w:val="18"/>
@@ -1845,6 +1876,11 @@
       </w:tr>
     </w:tbl>
     <w:p/>
+    <w:p>
+      <w:r>
+        <w:br w:type="page"/>
+      </w:r>
+    </w:p>
     <w:p/>
     <w:tbl>
       <w:tblPr>
@@ -1895,9 +1931,8 @@
                 <w:bCs/>
                 <w:noProof/>
               </w:rPr>
-              <w:lastRenderedPageBreak/>
               <w:drawing>
-                <wp:inline distT="0" distB="0" distL="0" distR="0" wp14:anchorId="4C988108" wp14:editId="119ADF8F">
+                <wp:inline distT="0" distB="0" distL="0" distR="0" wp14:anchorId="6637E44D" wp14:editId="093E38F0">
                   <wp:extent cx="1481226" cy="616688"/>
                   <wp:effectExtent l="0" t="0" r="5080" b="0"/>
                   <wp:docPr id="2" name="Imagen 2"/>
@@ -2569,21 +2604,7 @@
               <w:rPr>
                 <w:rFonts w:ascii="Arial" w:hAnsi="Arial" w:cs="Arial"/>
               </w:rPr>
-              <w:t xml:space="preserve"> </w:t>
-            </w:r>
-            <w:proofErr w:type="spellStart"/>
-            <w:r>
-              <w:rPr>
-                <w:rFonts w:ascii="Arial" w:hAnsi="Arial" w:cs="Arial"/>
-              </w:rPr>
-              <w:t>backups</w:t>
-            </w:r>
-            <w:proofErr w:type="spellEnd"/>
-            <w:r>
-              <w:rPr>
-                <w:rFonts w:ascii="Arial" w:hAnsi="Arial" w:cs="Arial"/>
-              </w:rPr>
-              <w:t xml:space="preserve">. </w:t>
+              <w:t xml:space="preserve"> backups. </w:t>
             </w:r>
           </w:p>
           <w:p>
@@ -2733,21 +2754,39 @@
               <w:rPr>
                 <w:rFonts w:ascii="Arial" w:eastAsia="Batang" w:hAnsi="Arial" w:cs="Arial"/>
               </w:rPr>
-              <w:t>- Deberá optimizar el uso de los recursos de software y hardware y su disposición.</w:t>
-            </w:r>
-          </w:p>
-          <w:p>
-            <w:pPr>
-              <w:ind w:left="0"/>
+              <w:t xml:space="preserve">- Deberá optimizar el uso de los recursos de software y hardware </w:t>
+            </w:r>
+            <w:r>
               <w:rPr>
                 <w:rFonts w:ascii="Arial" w:eastAsia="Batang" w:hAnsi="Arial" w:cs="Arial"/>
               </w:rPr>
-            </w:pPr>
+              <w:t>a</w:t>
+            </w:r>
             <w:r>
               <w:rPr>
                 <w:rFonts w:ascii="Arial" w:eastAsia="Batang" w:hAnsi="Arial" w:cs="Arial"/>
               </w:rPr>
-              <w:t>- Analizar los requerimientos de los usuarios en el contexto de las definiciones de entorno vigentes.</w:t>
+              <w:t xml:space="preserve"> su disposición.</w:t>
+            </w:r>
+          </w:p>
+          <w:p>
+            <w:pPr>
+              <w:ind w:left="0"/>
+              <w:rPr>
+                <w:rFonts w:ascii="Arial" w:eastAsia="Batang" w:hAnsi="Arial" w:cs="Arial"/>
+              </w:rPr>
+            </w:pPr>
+            <w:r>
+              <w:rPr>
+                <w:rFonts w:ascii="Arial" w:eastAsia="Batang" w:hAnsi="Arial" w:cs="Arial"/>
+              </w:rPr>
+              <w:t>- Analizar los requerimientos de los usuarios</w:t>
+            </w:r>
+            <w:r>
+              <w:rPr>
+                <w:rFonts w:ascii="Arial" w:eastAsia="Batang" w:hAnsi="Arial" w:cs="Arial"/>
+              </w:rPr>
+              <w:t>.</w:t>
             </w:r>
           </w:p>
           <w:p>
@@ -2906,6 +2945,7 @@
               <w:autoSpaceDN w:val="0"/>
               <w:adjustRightInd w:val="0"/>
               <w:spacing w:line="276" w:lineRule="auto"/>
+              <w:ind w:left="0"/>
               <w:jc w:val="left"/>
               <w:rPr>
                 <w:rFonts w:ascii="Arial" w:eastAsia="Batang" w:hAnsi="Arial" w:cs="Arial"/>
@@ -3306,19 +3346,11 @@
               </w:rPr>
               <w:t xml:space="preserve">de </w:t>
             </w:r>
-            <w:proofErr w:type="spellStart"/>
             <w:r>
               <w:rPr>
                 <w:rFonts w:ascii="Tahoma" w:hAnsi="Tahoma" w:cs="Tahoma"/>
               </w:rPr>
-              <w:t>Backups</w:t>
-            </w:r>
-            <w:proofErr w:type="spellEnd"/>
-            <w:r>
-              <w:rPr>
-                <w:rFonts w:ascii="Tahoma" w:hAnsi="Tahoma" w:cs="Tahoma"/>
-              </w:rPr>
-              <w:t xml:space="preserve"> - </w:t>
+              <w:t xml:space="preserve">Backups - </w:t>
             </w:r>
             <w:r>
               <w:rPr>
@@ -3351,28 +3383,18 @@
               </w:rPr>
               <w:t xml:space="preserve">de </w:t>
             </w:r>
-            <w:proofErr w:type="spellStart"/>
             <w:r>
               <w:rPr>
                 <w:rFonts w:ascii="Tahoma" w:hAnsi="Tahoma" w:cs="Tahoma"/>
               </w:rPr>
-              <w:t>cloud</w:t>
-            </w:r>
-            <w:proofErr w:type="spellEnd"/>
+              <w:t>Cloud C</w:t>
+            </w:r>
             <w:r>
               <w:rPr>
                 <w:rFonts w:ascii="Tahoma" w:hAnsi="Tahoma" w:cs="Tahoma"/>
               </w:rPr>
-              <w:t xml:space="preserve"> </w:t>
-            </w:r>
-            <w:proofErr w:type="spellStart"/>
-            <w:r>
-              <w:rPr>
-                <w:rFonts w:ascii="Tahoma" w:hAnsi="Tahoma" w:cs="Tahoma"/>
-              </w:rPr>
-              <w:t>computing</w:t>
-            </w:r>
-            <w:proofErr w:type="spellEnd"/>
+              <w:t>omputing</w:t>
+            </w:r>
             <w:r>
               <w:rPr>
                 <w:rFonts w:ascii="Tahoma" w:hAnsi="Tahoma" w:cs="Tahoma"/>
@@ -3449,20 +3471,16 @@
               <w:spacing w:line="240" w:lineRule="auto"/>
               <w:rPr>
                 <w:rFonts w:ascii="Arial" w:hAnsi="Arial" w:cs="Arial"/>
-                <w:b/>
                 <w:bCs/>
               </w:rPr>
             </w:pPr>
-            <w:proofErr w:type="spellStart"/>
-            <w:r>
-              <w:rPr>
-                <w:rFonts w:ascii="Arial" w:hAnsi="Arial" w:cs="Arial"/>
-                <w:b/>
+            <w:r>
+              <w:rPr>
+                <w:rFonts w:ascii="Arial" w:hAnsi="Arial" w:cs="Arial"/>
                 <w:bCs/>
               </w:rPr>
               <w:t>Proactividad</w:t>
             </w:r>
-            <w:proofErr w:type="spellEnd"/>
           </w:p>
           <w:p>
             <w:pPr>
@@ -3482,7 +3500,6 @@
             <w:r>
               <w:rPr>
                 <w:rFonts w:ascii="Arial" w:hAnsi="Arial" w:cs="Arial"/>
-                <w:b/>
                 <w:bCs/>
               </w:rPr>
               <w:t>Orientado a resultados</w:t>
@@ -3509,7 +3526,6 @@
             <w:r>
               <w:rPr>
                 <w:rFonts w:ascii="Arial" w:hAnsi="Arial" w:cs="Arial"/>
-                <w:b/>
                 <w:bCs/>
               </w:rPr>
               <w:t>Trabajo en equipo y cooperación</w:t>
@@ -3729,11 +3745,6 @@
       </w:tr>
     </w:tbl>
     <w:p/>
-    <w:p>
-      <w:r>
-        <w:br w:type="page"/>
-      </w:r>
-    </w:p>
     <w:tbl>
       <w:tblPr>
         <w:tblStyle w:val="Tablaconcuadrcula"/>
@@ -3777,15 +3788,18 @@
               </w:rPr>
             </w:pPr>
             <w:r>
+              <w:lastRenderedPageBreak/>
+              <w:br w:type="page"/>
+            </w:r>
+            <w:r>
               <w:rPr>
                 <w:rFonts w:ascii="Tahoma" w:hAnsi="Tahoma" w:cs="Tahoma"/>
                 <w:b/>
                 <w:bCs/>
                 <w:noProof/>
               </w:rPr>
-              <w:lastRenderedPageBreak/>
               <w:drawing>
-                <wp:inline distT="0" distB="0" distL="0" distR="0" wp14:anchorId="09BC56FE" wp14:editId="1961F5C3">
+                <wp:inline distT="0" distB="0" distL="0" distR="0" wp14:anchorId="57E2F58A" wp14:editId="38F28FA4">
                   <wp:extent cx="1481226" cy="616688"/>
                   <wp:effectExtent l="0" t="0" r="5080" b="0"/>
                   <wp:docPr id="1" name="Imagen 1"/>
@@ -4424,7 +4438,19 @@
               <w:rPr>
                 <w:rFonts w:ascii="Arial" w:hAnsi="Arial" w:cs="Arial"/>
               </w:rPr>
-              <w:t xml:space="preserve">Instalación de </w:t>
+              <w:t>Instalación</w:t>
+            </w:r>
+            <w:r>
+              <w:rPr>
+                <w:rFonts w:ascii="Arial" w:hAnsi="Arial" w:cs="Arial"/>
+              </w:rPr>
+              <w:t xml:space="preserve"> y configuración</w:t>
+            </w:r>
+            <w:r>
+              <w:rPr>
+                <w:rFonts w:ascii="Arial" w:hAnsi="Arial" w:cs="Arial"/>
+              </w:rPr>
+              <w:t xml:space="preserve"> de </w:t>
             </w:r>
             <w:r>
               <w:rPr>
@@ -4727,6 +4753,23 @@
               <w:rPr>
                 <w:rFonts w:ascii="Arial" w:eastAsia="Batang" w:hAnsi="Arial" w:cs="Arial"/>
               </w:rPr>
+              <w:t>- Instalación de cableado de redes.</w:t>
+            </w:r>
+            <w:bookmarkStart w:id="0" w:name="_GoBack"/>
+            <w:bookmarkEnd w:id="0"/>
+          </w:p>
+          <w:p>
+            <w:pPr>
+              <w:ind w:left="0"/>
+              <w:jc w:val="left"/>
+              <w:rPr>
+                <w:rFonts w:ascii="Arial" w:eastAsia="Batang" w:hAnsi="Arial" w:cs="Arial"/>
+              </w:rPr>
+            </w:pPr>
+            <w:r>
+              <w:rPr>
+                <w:rFonts w:ascii="Arial" w:eastAsia="Batang" w:hAnsi="Arial" w:cs="Arial"/>
+              </w:rPr>
               <w:t xml:space="preserve">- </w:t>
             </w:r>
             <w:r>
@@ -4846,6 +4889,8 @@
               <w:autoSpaceDN w:val="0"/>
               <w:adjustRightInd w:val="0"/>
               <w:spacing w:line="240" w:lineRule="auto"/>
+              <w:ind w:left="0"/>
+              <w:jc w:val="left"/>
               <w:rPr>
                 <w:rFonts w:ascii="Arial" w:hAnsi="Arial" w:cs="Arial"/>
               </w:rPr>
@@ -4914,7 +4959,7 @@
       </w:tr>
       <w:tr>
         <w:trPr>
-          <w:trHeight w:val="1885"/>
+          <w:trHeight w:val="1766"/>
           <w:jc w:val="center"/>
         </w:trPr>
         <w:tc>
@@ -4947,45 +4992,28 @@
                 <w:rFonts w:ascii="Arial" w:hAnsi="Arial" w:cs="Arial"/>
                 <w:lang w:val="es-ES"/>
               </w:rPr>
-              <w:t xml:space="preserve"> Mantenimiento y Administración de Red, Seguridad en la red, Administración de direcciones IP de la red interna (en constante crecimiento), Mantenimiento de Servidores de web, mail, nombres de dominio, firewall, </w:t>
-            </w:r>
-            <w:proofErr w:type="spellStart"/>
-            <w:r>
-              <w:rPr>
-                <w:rFonts w:ascii="Arial" w:hAnsi="Arial" w:cs="Arial"/>
-                <w:lang w:val="es-ES"/>
-              </w:rPr>
-              <w:t>proxy</w:t>
-            </w:r>
-            <w:proofErr w:type="spellEnd"/>
-            <w:r>
-              <w:rPr>
-                <w:rFonts w:ascii="Arial" w:hAnsi="Arial" w:cs="Arial"/>
-                <w:lang w:val="es-ES"/>
-              </w:rPr>
-              <w:t xml:space="preserve"> y cualquier otro que el área pueda desarrollar. Configuración y monitoreo de las líneas telefónicas del servicio Dial Up. Instalación y  actualización del software. Definición de políticas de usuario. </w:t>
-            </w:r>
-            <w:proofErr w:type="spellStart"/>
-            <w:r>
-              <w:rPr>
-                <w:rFonts w:ascii="Arial" w:hAnsi="Arial" w:cs="Arial"/>
-                <w:lang w:val="es-ES"/>
-              </w:rPr>
-              <w:t>Backups</w:t>
-            </w:r>
-            <w:proofErr w:type="spellEnd"/>
-            <w:r>
-              <w:rPr>
-                <w:rFonts w:ascii="Arial" w:hAnsi="Arial" w:cs="Arial"/>
-                <w:lang w:val="es-ES"/>
-              </w:rPr>
-              <w:t>.</w:t>
+              <w:t xml:space="preserve"> Mantenimiento y Administración de Red, Seguridad en la red, Administración de direcciones IP de la red interna (en constante crecimiento)</w:t>
+            </w:r>
+            <w:r>
+              <w:rPr>
+                <w:rFonts w:ascii="Arial" w:hAnsi="Arial" w:cs="Arial"/>
+                <w:lang w:val="es-ES"/>
+              </w:rPr>
+              <w:t>, Mantenimiento de Servidores</w:t>
+            </w:r>
+            <w:r>
+              <w:rPr>
+                <w:rFonts w:ascii="Arial" w:hAnsi="Arial" w:cs="Arial"/>
+                <w:lang w:val="es-ES"/>
+              </w:rPr>
+              <w:t xml:space="preserve"> web, mail, nombres de dominio, firewall, proxy.. Instalación y  actualización del software. Definición de políticas de usuario. Backups.</w:t>
             </w:r>
           </w:p>
           <w:p>
             <w:pPr>
               <w:pStyle w:val="Prrafodelista"/>
               <w:ind w:left="601"/>
+              <w:jc w:val="left"/>
               <w:rPr>
                 <w:rFonts w:eastAsia="Batang" w:cs="Arial"/>
                 <w:sz w:val="18"/>
@@ -5217,7 +5245,7 @@
       </w:tr>
       <w:tr>
         <w:trPr>
-          <w:trHeight w:val="77"/>
+          <w:trHeight w:val="416"/>
           <w:jc w:val="center"/>
         </w:trPr>
         <w:tc>
@@ -5831,18 +5859,7 @@
                 <w:bCs/>
                 <w:sz w:val="24"/>
               </w:rPr>
-              <w:t>Administrador de Bases de D</w:t>
-            </w:r>
-            <w:bookmarkStart w:id="0" w:name="_GoBack"/>
-            <w:bookmarkEnd w:id="0"/>
-            <w:r>
-              <w:rPr>
-                <w:rFonts w:ascii="Arial" w:hAnsi="Arial" w:cs="Arial"/>
-                <w:b/>
-                <w:bCs/>
-                <w:sz w:val="24"/>
-              </w:rPr>
-              <w:t>atos</w:t>
+              <w:t>Administrador de Bases de Datos</w:t>
             </w:r>
             <w:r>
               <w:rPr>
@@ -6338,7 +6355,7 @@
       </w:tr>
       <w:tr>
         <w:trPr>
-          <w:trHeight w:val="1885"/>
+          <w:trHeight w:val="1765"/>
           <w:jc w:val="center"/>
         </w:trPr>
         <w:tc>
@@ -8029,7 +8046,7 @@
       <w:lvlText w:val=""/>
       <w:lvlJc w:val="left"/>
       <w:pPr>
-        <w:ind w:left="1004" w:hanging="360"/>
+        <w:ind w:left="1193" w:hanging="360"/>
       </w:pPr>
       <w:rPr>
         <w:rFonts w:ascii="Symbol" w:hAnsi="Symbol" w:hint="default"/>
@@ -8041,7 +8058,7 @@
       <w:lvlText w:val="o"/>
       <w:lvlJc w:val="left"/>
       <w:pPr>
-        <w:ind w:left="1724" w:hanging="360"/>
+        <w:ind w:left="1913" w:hanging="360"/>
       </w:pPr>
       <w:rPr>
         <w:rFonts w:ascii="Courier New" w:hAnsi="Courier New" w:cs="Courier New" w:hint="default"/>
@@ -8053,7 +8070,7 @@
       <w:lvlText w:val=""/>
       <w:lvlJc w:val="left"/>
       <w:pPr>
-        <w:ind w:left="2444" w:hanging="360"/>
+        <w:ind w:left="2633" w:hanging="360"/>
       </w:pPr>
       <w:rPr>
         <w:rFonts w:ascii="Wingdings" w:hAnsi="Wingdings" w:hint="default"/>
@@ -8065,7 +8082,7 @@
       <w:lvlText w:val=""/>
       <w:lvlJc w:val="left"/>
       <w:pPr>
-        <w:ind w:left="3164" w:hanging="360"/>
+        <w:ind w:left="3353" w:hanging="360"/>
       </w:pPr>
       <w:rPr>
         <w:rFonts w:ascii="Symbol" w:hAnsi="Symbol" w:hint="default"/>
@@ -8077,7 +8094,7 @@
       <w:lvlText w:val="o"/>
       <w:lvlJc w:val="left"/>
       <w:pPr>
-        <w:ind w:left="3884" w:hanging="360"/>
+        <w:ind w:left="4073" w:hanging="360"/>
       </w:pPr>
       <w:rPr>
         <w:rFonts w:ascii="Courier New" w:hAnsi="Courier New" w:cs="Courier New" w:hint="default"/>
@@ -8089,7 +8106,7 @@
       <w:lvlText w:val=""/>
       <w:lvlJc w:val="left"/>
       <w:pPr>
-        <w:ind w:left="4604" w:hanging="360"/>
+        <w:ind w:left="4793" w:hanging="360"/>
       </w:pPr>
       <w:rPr>
         <w:rFonts w:ascii="Wingdings" w:hAnsi="Wingdings" w:hint="default"/>
@@ -8101,7 +8118,7 @@
       <w:lvlText w:val=""/>
       <w:lvlJc w:val="left"/>
       <w:pPr>
-        <w:ind w:left="5324" w:hanging="360"/>
+        <w:ind w:left="5513" w:hanging="360"/>
       </w:pPr>
       <w:rPr>
         <w:rFonts w:ascii="Symbol" w:hAnsi="Symbol" w:hint="default"/>
@@ -8113,7 +8130,7 @@
       <w:lvlText w:val="o"/>
       <w:lvlJc w:val="left"/>
       <w:pPr>
-        <w:ind w:left="6044" w:hanging="360"/>
+        <w:ind w:left="6233" w:hanging="360"/>
       </w:pPr>
       <w:rPr>
         <w:rFonts w:ascii="Courier New" w:hAnsi="Courier New" w:cs="Courier New" w:hint="default"/>
@@ -8125,7 +8142,7 @@
       <w:lvlText w:val=""/>
       <w:lvlJc w:val="left"/>
       <w:pPr>
-        <w:ind w:left="6764" w:hanging="360"/>
+        <w:ind w:left="6953" w:hanging="360"/>
       </w:pPr>
       <w:rPr>
         <w:rFonts w:ascii="Wingdings" w:hAnsi="Wingdings" w:hint="default"/>

</xml_diff>